<commit_message>
modifiche ai sequence e al class diagram
</commit_message>
<xml_diff>
--- a/Documenti/RAD/AnalisiRequisiti.docx
+++ b/Documenti/RAD/AnalisiRequisiti.docx
@@ -2776,15 +2776,7 @@
         <w:jc w:val="both"/>
       </w:pPr>
       <w:r>
-        <w:t xml:space="preserve">Al secondo punto verrà presentato il sistema proposto, verranno esplicitati i relativi requisiti funzionali e </w:t>
-      </w:r>
-      <w:proofErr w:type="gramStart"/>
-      <w:r>
-        <w:t>non</w:t>
-      </w:r>
-      <w:proofErr w:type="gramEnd"/>
-      <w:r>
-        <w:t xml:space="preserve">. Mediante l’utilizzo di scenari e casi d’uso verranno individuati gli attori del sistema e come questi interagiscono con il sistema stesso. La struttura verrà presentata tramite modello a oggetti, </w:t>
+        <w:t xml:space="preserve">Al secondo punto verrà presentato il sistema proposto, verranno esplicitati i relativi requisiti funzionali e non. Mediante l’utilizzo di scenari e casi d’uso verranno individuati gli attori del sistema e come questi interagiscono con il sistema stesso. La struttura verrà presentata tramite modello a oggetti, </w:t>
       </w:r>
       <w:proofErr w:type="spellStart"/>
       <w:r>
@@ -2840,1564 +2832,9 @@
       <w:r>
         <w:t>.</w:t>
       </w:r>
-    </w:p>
-    <w:p/>
-    <w:p>
-      <w:r>
-        <w:rPr>
-          <w:noProof/>
-        </w:rPr>
-        <w:drawing>
-          <wp:inline distT="0" distB="0" distL="0" distR="0" wp14:anchorId="5D7D97D5" wp14:editId="7B95492F">
-            <wp:extent cx="4294505" cy="9072245"/>
-            <wp:effectExtent l="0" t="0" r="0" b="0"/>
-            <wp:docPr id="2" name="Immagine 2"/>
-            <wp:cNvGraphicFramePr>
-              <a:graphicFrameLocks xmlns:a="http://schemas.openxmlformats.org/drawingml/2006/main" noChangeAspect="1"/>
-            </wp:cNvGraphicFramePr>
-            <a:graphic xmlns:a="http://schemas.openxmlformats.org/drawingml/2006/main">
-              <a:graphicData uri="http://schemas.openxmlformats.org/drawingml/2006/picture">
-                <pic:pic xmlns:pic="http://schemas.openxmlformats.org/drawingml/2006/picture">
-                  <pic:nvPicPr>
-                    <pic:cNvPr id="2" name="Immagine 2"/>
-                    <pic:cNvPicPr/>
-                  </pic:nvPicPr>
-                  <pic:blipFill>
-                    <a:blip r:embed="rId9">
-                      <a:extLst>
-                        <a:ext uri="{28A0092B-C50C-407E-A947-70E740481C1C}">
-                          <a14:useLocalDpi xmlns:a14="http://schemas.microsoft.com/office/drawing/2010/main" val="0"/>
-                        </a:ext>
-                      </a:extLst>
-                    </a:blip>
-                    <a:stretch>
-                      <a:fillRect/>
-                    </a:stretch>
-                  </pic:blipFill>
-                  <pic:spPr>
-                    <a:xfrm>
-                      <a:off x="0" y="0"/>
-                      <a:ext cx="4294505" cy="9072245"/>
-                    </a:xfrm>
-                    <a:prstGeom prst="rect">
-                      <a:avLst/>
-                    </a:prstGeom>
-                  </pic:spPr>
-                </pic:pic>
-              </a:graphicData>
-            </a:graphic>
-          </wp:inline>
-        </w:drawing>
-      </w:r>
-    </w:p>
-    <w:p>
-      <w:r>
-        <w:t>CLASS DIAGRAM</w:t>
-      </w:r>
-    </w:p>
-    <w:p/>
-    <w:p>
-      <w:pPr>
-        <w:rPr>
-          <w:noProof/>
-        </w:rPr>
-      </w:pPr>
-      <w:r>
-        <w:rPr>
-          <w:noProof/>
-        </w:rPr>
-        <w:drawing>
-          <wp:inline distT="0" distB="0" distL="0" distR="0" wp14:anchorId="1A35676B" wp14:editId="63B63481">
-            <wp:extent cx="6120130" cy="5955030"/>
-            <wp:effectExtent l="0" t="0" r="0" b="7620"/>
-            <wp:docPr id="3" name="Immagine 3"/>
-            <wp:cNvGraphicFramePr>
-              <a:graphicFrameLocks xmlns:a="http://schemas.openxmlformats.org/drawingml/2006/main" noChangeAspect="1"/>
-            </wp:cNvGraphicFramePr>
-            <a:graphic xmlns:a="http://schemas.openxmlformats.org/drawingml/2006/main">
-              <a:graphicData uri="http://schemas.openxmlformats.org/drawingml/2006/picture">
-                <pic:pic xmlns:pic="http://schemas.openxmlformats.org/drawingml/2006/picture">
-                  <pic:nvPicPr>
-                    <pic:cNvPr id="3" name="Immagine 3"/>
-                    <pic:cNvPicPr/>
-                  </pic:nvPicPr>
-                  <pic:blipFill>
-                    <a:blip r:embed="rId10">
-                      <a:extLst>
-                        <a:ext uri="{28A0092B-C50C-407E-A947-70E740481C1C}">
-                          <a14:useLocalDpi xmlns:a14="http://schemas.microsoft.com/office/drawing/2010/main" val="0"/>
-                        </a:ext>
-                      </a:extLst>
-                    </a:blip>
-                    <a:stretch>
-                      <a:fillRect/>
-                    </a:stretch>
-                  </pic:blipFill>
-                  <pic:spPr>
-                    <a:xfrm>
-                      <a:off x="0" y="0"/>
-                      <a:ext cx="6120130" cy="5955030"/>
-                    </a:xfrm>
-                    <a:prstGeom prst="rect">
-                      <a:avLst/>
-                    </a:prstGeom>
-                  </pic:spPr>
-                </pic:pic>
-              </a:graphicData>
-            </a:graphic>
-          </wp:inline>
-        </w:drawing>
-      </w:r>
-    </w:p>
-    <w:p>
-      <w:pPr>
-        <w:rPr>
-          <w:noProof/>
-        </w:rPr>
-      </w:pPr>
-    </w:p>
-    <w:p>
-      <w:r>
-        <w:t>STATECHART DIAGRAM</w:t>
-      </w:r>
-    </w:p>
-    <w:p>
-      <w:pPr>
-        <w:rPr>
-          <w:noProof/>
-        </w:rPr>
-      </w:pPr>
-      <w:r>
-        <w:rPr>
-          <w:noProof/>
-        </w:rPr>
-        <w:drawing>
-          <wp:inline distT="0" distB="0" distL="0" distR="0" wp14:anchorId="5403883C" wp14:editId="1A85A79D">
-            <wp:extent cx="6120130" cy="368300"/>
-            <wp:effectExtent l="0" t="0" r="0" b="0"/>
-            <wp:docPr id="4" name="Immagine 4"/>
-            <wp:cNvGraphicFramePr>
-              <a:graphicFrameLocks xmlns:a="http://schemas.openxmlformats.org/drawingml/2006/main" noChangeAspect="1"/>
-            </wp:cNvGraphicFramePr>
-            <a:graphic xmlns:a="http://schemas.openxmlformats.org/drawingml/2006/main">
-              <a:graphicData uri="http://schemas.openxmlformats.org/drawingml/2006/picture">
-                <pic:pic xmlns:pic="http://schemas.openxmlformats.org/drawingml/2006/picture">
-                  <pic:nvPicPr>
-                    <pic:cNvPr id="4" name="Immagine 4"/>
-                    <pic:cNvPicPr/>
-                  </pic:nvPicPr>
-                  <pic:blipFill>
-                    <a:blip r:embed="rId11">
-                      <a:extLst>
-                        <a:ext uri="{28A0092B-C50C-407E-A947-70E740481C1C}">
-                          <a14:useLocalDpi xmlns:a14="http://schemas.microsoft.com/office/drawing/2010/main" val="0"/>
-                        </a:ext>
-                      </a:extLst>
-                    </a:blip>
-                    <a:stretch>
-                      <a:fillRect/>
-                    </a:stretch>
-                  </pic:blipFill>
-                  <pic:spPr>
-                    <a:xfrm>
-                      <a:off x="0" y="0"/>
-                      <a:ext cx="6120130" cy="368300"/>
-                    </a:xfrm>
-                    <a:prstGeom prst="rect">
-                      <a:avLst/>
-                    </a:prstGeom>
-                  </pic:spPr>
-                </pic:pic>
-              </a:graphicData>
-            </a:graphic>
-          </wp:inline>
-        </w:drawing>
-      </w:r>
-    </w:p>
-    <w:p/>
-    <w:p>
-      <w:pPr>
-        <w:rPr>
-          <w:noProof/>
-        </w:rPr>
-      </w:pPr>
-    </w:p>
-    <w:p>
-      <w:pPr>
-        <w:rPr>
-          <w:noProof/>
-        </w:rPr>
-      </w:pPr>
     </w:p>
     <w:p/>
     <w:p/>
-    <w:p/>
-    <w:p/>
-    <w:p/>
-    <w:p/>
-    <w:p/>
-    <w:p/>
-    <w:p/>
-    <w:p>
-      <w:r>
-        <w:t>SEQUENCE DIAGRAM</w:t>
-      </w:r>
-    </w:p>
-    <w:p>
-      <w:pPr>
-        <w:pStyle w:val="Paragrafoelenco"/>
-        <w:numPr>
-          <w:ilvl w:val="0"/>
-          <w:numId w:val="5"/>
-        </w:numPr>
-      </w:pPr>
-      <w:r>
-        <w:t>REGISTRAZIONE</w:t>
-      </w:r>
-    </w:p>
-    <w:p>
-      <w:pPr>
-        <w:pStyle w:val="Paragrafoelenco"/>
-        <w:rPr>
-          <w:noProof/>
-        </w:rPr>
-      </w:pPr>
-      <w:r>
-        <w:rPr>
-          <w:noProof/>
-        </w:rPr>
-        <w:drawing>
-          <wp:inline distT="0" distB="0" distL="0" distR="0" wp14:anchorId="4B85F25A" wp14:editId="02986B89">
-            <wp:extent cx="6120130" cy="2787015"/>
-            <wp:effectExtent l="0" t="0" r="0" b="0"/>
-            <wp:docPr id="5" name="Immagine 5"/>
-            <wp:cNvGraphicFramePr>
-              <a:graphicFrameLocks xmlns:a="http://schemas.openxmlformats.org/drawingml/2006/main" noChangeAspect="1"/>
-            </wp:cNvGraphicFramePr>
-            <a:graphic xmlns:a="http://schemas.openxmlformats.org/drawingml/2006/main">
-              <a:graphicData uri="http://schemas.openxmlformats.org/drawingml/2006/picture">
-                <pic:pic xmlns:pic="http://schemas.openxmlformats.org/drawingml/2006/picture">
-                  <pic:nvPicPr>
-                    <pic:cNvPr id="5" name="Immagine 5"/>
-                    <pic:cNvPicPr/>
-                  </pic:nvPicPr>
-                  <pic:blipFill>
-                    <a:blip r:embed="rId12">
-                      <a:extLst>
-                        <a:ext uri="{28A0092B-C50C-407E-A947-70E740481C1C}">
-                          <a14:useLocalDpi xmlns:a14="http://schemas.microsoft.com/office/drawing/2010/main" val="0"/>
-                        </a:ext>
-                      </a:extLst>
-                    </a:blip>
-                    <a:stretch>
-                      <a:fillRect/>
-                    </a:stretch>
-                  </pic:blipFill>
-                  <pic:spPr>
-                    <a:xfrm>
-                      <a:off x="0" y="0"/>
-                      <a:ext cx="6120130" cy="2787015"/>
-                    </a:xfrm>
-                    <a:prstGeom prst="rect">
-                      <a:avLst/>
-                    </a:prstGeom>
-                  </pic:spPr>
-                </pic:pic>
-              </a:graphicData>
-            </a:graphic>
-          </wp:inline>
-        </w:drawing>
-      </w:r>
-    </w:p>
-    <w:p>
-      <w:pPr>
-        <w:rPr>
-          <w:rFonts w:cs="Mangal"/>
-          <w:noProof/>
-          <w:szCs w:val="20"/>
-        </w:rPr>
-      </w:pPr>
-    </w:p>
-    <w:p>
-      <w:pPr>
-        <w:ind w:firstLine="708"/>
-        <w:rPr>
-          <w:noProof/>
-        </w:rPr>
-      </w:pPr>
-      <w:r>
-        <w:rPr>
-          <w:noProof/>
-        </w:rPr>
-        <w:drawing>
-          <wp:inline distT="0" distB="0" distL="0" distR="0" wp14:anchorId="035426DA" wp14:editId="7DAF57AD">
-            <wp:extent cx="6120130" cy="3728720"/>
-            <wp:effectExtent l="0" t="0" r="0" b="5080"/>
-            <wp:docPr id="6" name="Immagine 6"/>
-            <wp:cNvGraphicFramePr>
-              <a:graphicFrameLocks xmlns:a="http://schemas.openxmlformats.org/drawingml/2006/main" noChangeAspect="1"/>
-            </wp:cNvGraphicFramePr>
-            <a:graphic xmlns:a="http://schemas.openxmlformats.org/drawingml/2006/main">
-              <a:graphicData uri="http://schemas.openxmlformats.org/drawingml/2006/picture">
-                <pic:pic xmlns:pic="http://schemas.openxmlformats.org/drawingml/2006/picture">
-                  <pic:nvPicPr>
-                    <pic:cNvPr id="6" name="Immagine 6"/>
-                    <pic:cNvPicPr/>
-                  </pic:nvPicPr>
-                  <pic:blipFill>
-                    <a:blip r:embed="rId13">
-                      <a:extLst>
-                        <a:ext uri="{28A0092B-C50C-407E-A947-70E740481C1C}">
-                          <a14:useLocalDpi xmlns:a14="http://schemas.microsoft.com/office/drawing/2010/main" val="0"/>
-                        </a:ext>
-                      </a:extLst>
-                    </a:blip>
-                    <a:stretch>
-                      <a:fillRect/>
-                    </a:stretch>
-                  </pic:blipFill>
-                  <pic:spPr>
-                    <a:xfrm>
-                      <a:off x="0" y="0"/>
-                      <a:ext cx="6120130" cy="3728720"/>
-                    </a:xfrm>
-                    <a:prstGeom prst="rect">
-                      <a:avLst/>
-                    </a:prstGeom>
-                  </pic:spPr>
-                </pic:pic>
-              </a:graphicData>
-            </a:graphic>
-          </wp:inline>
-        </w:drawing>
-      </w:r>
-    </w:p>
-    <w:p/>
-    <w:p/>
-    <w:p/>
-    <w:p/>
-    <w:p/>
-    <w:p/>
-    <w:p/>
-    <w:p/>
-    <w:p>
-      <w:pPr>
-        <w:tabs>
-          <w:tab w:val="left" w:pos="1560"/>
-        </w:tabs>
-        <w:rPr>
-          <w:noProof/>
-        </w:rPr>
-      </w:pPr>
-    </w:p>
-    <w:p>
-      <w:pPr>
-        <w:pStyle w:val="Paragrafoelenco"/>
-        <w:tabs>
-          <w:tab w:val="left" w:pos="1560"/>
-        </w:tabs>
-      </w:pPr>
-    </w:p>
-    <w:p>
-      <w:pPr>
-        <w:pStyle w:val="Paragrafoelenco"/>
-        <w:tabs>
-          <w:tab w:val="left" w:pos="1560"/>
-        </w:tabs>
-      </w:pPr>
-    </w:p>
-    <w:p>
-      <w:pPr>
-        <w:pStyle w:val="Paragrafoelenco"/>
-        <w:numPr>
-          <w:ilvl w:val="0"/>
-          <w:numId w:val="3"/>
-        </w:numPr>
-        <w:tabs>
-          <w:tab w:val="left" w:pos="1560"/>
-        </w:tabs>
-      </w:pPr>
-      <w:r>
-        <w:t>ACCESSO</w:t>
-      </w:r>
-    </w:p>
-    <w:p>
-      <w:pPr>
-        <w:pStyle w:val="Paragrafoelenco"/>
-        <w:rPr>
-          <w:noProof/>
-        </w:rPr>
-      </w:pPr>
-      <w:r>
-        <w:rPr>
-          <w:noProof/>
-        </w:rPr>
-        <w:drawing>
-          <wp:inline distT="0" distB="0" distL="0" distR="0" wp14:anchorId="7B2CA409" wp14:editId="086EE2E7">
-            <wp:extent cx="6120130" cy="3249295"/>
-            <wp:effectExtent l="0" t="0" r="0" b="8255"/>
-            <wp:docPr id="7" name="Immagine 7"/>
-            <wp:cNvGraphicFramePr>
-              <a:graphicFrameLocks xmlns:a="http://schemas.openxmlformats.org/drawingml/2006/main" noChangeAspect="1"/>
-            </wp:cNvGraphicFramePr>
-            <a:graphic xmlns:a="http://schemas.openxmlformats.org/drawingml/2006/main">
-              <a:graphicData uri="http://schemas.openxmlformats.org/drawingml/2006/picture">
-                <pic:pic xmlns:pic="http://schemas.openxmlformats.org/drawingml/2006/picture">
-                  <pic:nvPicPr>
-                    <pic:cNvPr id="7" name="Immagine 7"/>
-                    <pic:cNvPicPr/>
-                  </pic:nvPicPr>
-                  <pic:blipFill>
-                    <a:blip r:embed="rId14">
-                      <a:extLst>
-                        <a:ext uri="{28A0092B-C50C-407E-A947-70E740481C1C}">
-                          <a14:useLocalDpi xmlns:a14="http://schemas.microsoft.com/office/drawing/2010/main" val="0"/>
-                        </a:ext>
-                      </a:extLst>
-                    </a:blip>
-                    <a:stretch>
-                      <a:fillRect/>
-                    </a:stretch>
-                  </pic:blipFill>
-                  <pic:spPr>
-                    <a:xfrm>
-                      <a:off x="0" y="0"/>
-                      <a:ext cx="6120130" cy="3249295"/>
-                    </a:xfrm>
-                    <a:prstGeom prst="rect">
-                      <a:avLst/>
-                    </a:prstGeom>
-                  </pic:spPr>
-                </pic:pic>
-              </a:graphicData>
-            </a:graphic>
-          </wp:inline>
-        </w:drawing>
-      </w:r>
-    </w:p>
-    <w:p>
-      <w:pPr>
-        <w:rPr>
-          <w:rFonts w:cs="Mangal"/>
-          <w:noProof/>
-          <w:szCs w:val="20"/>
-        </w:rPr>
-      </w:pPr>
-    </w:p>
-    <w:p>
-      <w:pPr>
-        <w:ind w:firstLine="708"/>
-      </w:pPr>
-      <w:r>
-        <w:rPr>
-          <w:noProof/>
-        </w:rPr>
-        <w:drawing>
-          <wp:inline distT="0" distB="0" distL="0" distR="0" wp14:anchorId="12DEEA11" wp14:editId="18285EB4">
-            <wp:extent cx="6120130" cy="2552065"/>
-            <wp:effectExtent l="0" t="0" r="0" b="635"/>
-            <wp:docPr id="8" name="Immagine 8"/>
-            <wp:cNvGraphicFramePr>
-              <a:graphicFrameLocks xmlns:a="http://schemas.openxmlformats.org/drawingml/2006/main" noChangeAspect="1"/>
-            </wp:cNvGraphicFramePr>
-            <a:graphic xmlns:a="http://schemas.openxmlformats.org/drawingml/2006/main">
-              <a:graphicData uri="http://schemas.openxmlformats.org/drawingml/2006/picture">
-                <pic:pic xmlns:pic="http://schemas.openxmlformats.org/drawingml/2006/picture">
-                  <pic:nvPicPr>
-                    <pic:cNvPr id="8" name="Immagine 8"/>
-                    <pic:cNvPicPr/>
-                  </pic:nvPicPr>
-                  <pic:blipFill>
-                    <a:blip r:embed="rId15">
-                      <a:extLst>
-                        <a:ext uri="{28A0092B-C50C-407E-A947-70E740481C1C}">
-                          <a14:useLocalDpi xmlns:a14="http://schemas.microsoft.com/office/drawing/2010/main" val="0"/>
-                        </a:ext>
-                      </a:extLst>
-                    </a:blip>
-                    <a:stretch>
-                      <a:fillRect/>
-                    </a:stretch>
-                  </pic:blipFill>
-                  <pic:spPr>
-                    <a:xfrm>
-                      <a:off x="0" y="0"/>
-                      <a:ext cx="6120130" cy="2552065"/>
-                    </a:xfrm>
-                    <a:prstGeom prst="rect">
-                      <a:avLst/>
-                    </a:prstGeom>
-                  </pic:spPr>
-                </pic:pic>
-              </a:graphicData>
-            </a:graphic>
-          </wp:inline>
-        </w:drawing>
-      </w:r>
-    </w:p>
-    <w:p/>
-    <w:p/>
-    <w:p/>
-    <w:p/>
-    <w:p/>
-    <w:p/>
-    <w:p/>
-    <w:p/>
-    <w:p/>
-    <w:p/>
-    <w:p/>
-    <w:p/>
-    <w:p/>
-    <w:p/>
-    <w:p/>
-    <w:p/>
-    <w:p/>
-    <w:p>
-      <w:pPr>
-        <w:pStyle w:val="Paragrafoelenco"/>
-        <w:numPr>
-          <w:ilvl w:val="0"/>
-          <w:numId w:val="3"/>
-        </w:numPr>
-      </w:pPr>
-      <w:r>
-        <w:t>RICERCA PER TITOLO</w:t>
-      </w:r>
-    </w:p>
-    <w:p>
-      <w:pPr>
-        <w:pStyle w:val="Paragrafoelenco"/>
-        <w:rPr>
-          <w:noProof/>
-        </w:rPr>
-      </w:pPr>
-    </w:p>
-    <w:p>
-      <w:pPr>
-        <w:pStyle w:val="Paragrafoelenco"/>
-      </w:pPr>
-      <w:r>
-        <w:rPr>
-          <w:noProof/>
-        </w:rPr>
-        <w:drawing>
-          <wp:inline distT="0" distB="0" distL="0" distR="0" wp14:anchorId="1400182A" wp14:editId="1E61E955">
-            <wp:extent cx="6120130" cy="3228975"/>
-            <wp:effectExtent l="0" t="0" r="0" b="9525"/>
-            <wp:docPr id="9" name="Immagine 9"/>
-            <wp:cNvGraphicFramePr>
-              <a:graphicFrameLocks xmlns:a="http://schemas.openxmlformats.org/drawingml/2006/main" noChangeAspect="1"/>
-            </wp:cNvGraphicFramePr>
-            <a:graphic xmlns:a="http://schemas.openxmlformats.org/drawingml/2006/main">
-              <a:graphicData uri="http://schemas.openxmlformats.org/drawingml/2006/picture">
-                <pic:pic xmlns:pic="http://schemas.openxmlformats.org/drawingml/2006/picture">
-                  <pic:nvPicPr>
-                    <pic:cNvPr id="9" name="Immagine 9"/>
-                    <pic:cNvPicPr/>
-                  </pic:nvPicPr>
-                  <pic:blipFill>
-                    <a:blip r:embed="rId16">
-                      <a:extLst>
-                        <a:ext uri="{28A0092B-C50C-407E-A947-70E740481C1C}">
-                          <a14:useLocalDpi xmlns:a14="http://schemas.microsoft.com/office/drawing/2010/main" val="0"/>
-                        </a:ext>
-                      </a:extLst>
-                    </a:blip>
-                    <a:stretch>
-                      <a:fillRect/>
-                    </a:stretch>
-                  </pic:blipFill>
-                  <pic:spPr>
-                    <a:xfrm>
-                      <a:off x="0" y="0"/>
-                      <a:ext cx="6120130" cy="3228975"/>
-                    </a:xfrm>
-                    <a:prstGeom prst="rect">
-                      <a:avLst/>
-                    </a:prstGeom>
-                  </pic:spPr>
-                </pic:pic>
-              </a:graphicData>
-            </a:graphic>
-          </wp:inline>
-        </w:drawing>
-      </w:r>
-    </w:p>
-    <w:p>
-      <w:pPr>
-        <w:rPr>
-          <w:rFonts w:cs="Mangal"/>
-          <w:szCs w:val="20"/>
-        </w:rPr>
-      </w:pPr>
-    </w:p>
-    <w:p>
-      <w:pPr>
-        <w:ind w:firstLine="708"/>
-      </w:pPr>
-      <w:r>
-        <w:rPr>
-          <w:noProof/>
-        </w:rPr>
-        <w:drawing>
-          <wp:inline distT="0" distB="0" distL="0" distR="0" wp14:anchorId="49381EA5" wp14:editId="596167E6">
-            <wp:extent cx="6120130" cy="2596515"/>
-            <wp:effectExtent l="0" t="0" r="0" b="0"/>
-            <wp:docPr id="10" name="Immagine 10"/>
-            <wp:cNvGraphicFramePr>
-              <a:graphicFrameLocks xmlns:a="http://schemas.openxmlformats.org/drawingml/2006/main" noChangeAspect="1"/>
-            </wp:cNvGraphicFramePr>
-            <a:graphic xmlns:a="http://schemas.openxmlformats.org/drawingml/2006/main">
-              <a:graphicData uri="http://schemas.openxmlformats.org/drawingml/2006/picture">
-                <pic:pic xmlns:pic="http://schemas.openxmlformats.org/drawingml/2006/picture">
-                  <pic:nvPicPr>
-                    <pic:cNvPr id="10" name="Immagine 10"/>
-                    <pic:cNvPicPr/>
-                  </pic:nvPicPr>
-                  <pic:blipFill>
-                    <a:blip r:embed="rId17">
-                      <a:extLst>
-                        <a:ext uri="{28A0092B-C50C-407E-A947-70E740481C1C}">
-                          <a14:useLocalDpi xmlns:a14="http://schemas.microsoft.com/office/drawing/2010/main" val="0"/>
-                        </a:ext>
-                      </a:extLst>
-                    </a:blip>
-                    <a:stretch>
-                      <a:fillRect/>
-                    </a:stretch>
-                  </pic:blipFill>
-                  <pic:spPr>
-                    <a:xfrm>
-                      <a:off x="0" y="0"/>
-                      <a:ext cx="6120130" cy="2596515"/>
-                    </a:xfrm>
-                    <a:prstGeom prst="rect">
-                      <a:avLst/>
-                    </a:prstGeom>
-                  </pic:spPr>
-                </pic:pic>
-              </a:graphicData>
-            </a:graphic>
-          </wp:inline>
-        </w:drawing>
-      </w:r>
-    </w:p>
-    <w:p/>
-    <w:p/>
-    <w:p/>
-    <w:p/>
-    <w:p/>
-    <w:p/>
-    <w:p/>
-    <w:p/>
-    <w:p/>
-    <w:p/>
-    <w:p/>
-    <w:p/>
-    <w:p/>
-    <w:p/>
-    <w:p/>
-    <w:p>
-      <w:pPr>
-        <w:pStyle w:val="Paragrafoelenco"/>
-        <w:numPr>
-          <w:ilvl w:val="0"/>
-          <w:numId w:val="3"/>
-        </w:numPr>
-        <w:tabs>
-          <w:tab w:val="left" w:pos="528"/>
-        </w:tabs>
-      </w:pPr>
-      <w:r>
-        <w:t xml:space="preserve"> CREAZIONE BOOKLIST</w:t>
-      </w:r>
-    </w:p>
-    <w:p>
-      <w:pPr>
-        <w:pStyle w:val="Paragrafoelenco"/>
-        <w:tabs>
-          <w:tab w:val="left" w:pos="528"/>
-        </w:tabs>
-      </w:pPr>
-      <w:r>
-        <w:rPr>
-          <w:noProof/>
-        </w:rPr>
-        <w:drawing>
-          <wp:inline distT="0" distB="0" distL="0" distR="0" wp14:anchorId="37E1B0A3" wp14:editId="064D1649">
-            <wp:extent cx="6120130" cy="2067560"/>
-            <wp:effectExtent l="0" t="0" r="0" b="8890"/>
-            <wp:docPr id="12" name="Immagine 12"/>
-            <wp:cNvGraphicFramePr>
-              <a:graphicFrameLocks xmlns:a="http://schemas.openxmlformats.org/drawingml/2006/main" noChangeAspect="1"/>
-            </wp:cNvGraphicFramePr>
-            <a:graphic xmlns:a="http://schemas.openxmlformats.org/drawingml/2006/main">
-              <a:graphicData uri="http://schemas.openxmlformats.org/drawingml/2006/picture">
-                <pic:pic xmlns:pic="http://schemas.openxmlformats.org/drawingml/2006/picture">
-                  <pic:nvPicPr>
-                    <pic:cNvPr id="12" name="Immagine 12"/>
-                    <pic:cNvPicPr/>
-                  </pic:nvPicPr>
-                  <pic:blipFill>
-                    <a:blip r:embed="rId18">
-                      <a:extLst>
-                        <a:ext uri="{28A0092B-C50C-407E-A947-70E740481C1C}">
-                          <a14:useLocalDpi xmlns:a14="http://schemas.microsoft.com/office/drawing/2010/main" val="0"/>
-                        </a:ext>
-                      </a:extLst>
-                    </a:blip>
-                    <a:stretch>
-                      <a:fillRect/>
-                    </a:stretch>
-                  </pic:blipFill>
-                  <pic:spPr>
-                    <a:xfrm>
-                      <a:off x="0" y="0"/>
-                      <a:ext cx="6120130" cy="2067560"/>
-                    </a:xfrm>
-                    <a:prstGeom prst="rect">
-                      <a:avLst/>
-                    </a:prstGeom>
-                  </pic:spPr>
-                </pic:pic>
-              </a:graphicData>
-            </a:graphic>
-          </wp:inline>
-        </w:drawing>
-      </w:r>
-    </w:p>
-    <w:p>
-      <w:pPr>
-        <w:pStyle w:val="Paragrafoelenco"/>
-        <w:tabs>
-          <w:tab w:val="left" w:pos="528"/>
-        </w:tabs>
-      </w:pPr>
-    </w:p>
-    <w:p>
-      <w:pPr>
-        <w:pStyle w:val="Paragrafoelenco"/>
-        <w:tabs>
-          <w:tab w:val="left" w:pos="528"/>
-        </w:tabs>
-      </w:pPr>
-      <w:r>
-        <w:rPr>
-          <w:noProof/>
-        </w:rPr>
-        <w:drawing>
-          <wp:inline distT="0" distB="0" distL="0" distR="0" wp14:anchorId="4A938167" wp14:editId="6DE94AD6">
-            <wp:extent cx="6120130" cy="2517775"/>
-            <wp:effectExtent l="0" t="0" r="0" b="0"/>
-            <wp:docPr id="11" name="Immagine 11"/>
-            <wp:cNvGraphicFramePr>
-              <a:graphicFrameLocks xmlns:a="http://schemas.openxmlformats.org/drawingml/2006/main" noChangeAspect="1"/>
-            </wp:cNvGraphicFramePr>
-            <a:graphic xmlns:a="http://schemas.openxmlformats.org/drawingml/2006/main">
-              <a:graphicData uri="http://schemas.openxmlformats.org/drawingml/2006/picture">
-                <pic:pic xmlns:pic="http://schemas.openxmlformats.org/drawingml/2006/picture">
-                  <pic:nvPicPr>
-                    <pic:cNvPr id="11" name="Immagine 11"/>
-                    <pic:cNvPicPr/>
-                  </pic:nvPicPr>
-                  <pic:blipFill>
-                    <a:blip r:embed="rId19">
-                      <a:extLst>
-                        <a:ext uri="{28A0092B-C50C-407E-A947-70E740481C1C}">
-                          <a14:useLocalDpi xmlns:a14="http://schemas.microsoft.com/office/drawing/2010/main" val="0"/>
-                        </a:ext>
-                      </a:extLst>
-                    </a:blip>
-                    <a:stretch>
-                      <a:fillRect/>
-                    </a:stretch>
-                  </pic:blipFill>
-                  <pic:spPr>
-                    <a:xfrm>
-                      <a:off x="0" y="0"/>
-                      <a:ext cx="6120130" cy="2517775"/>
-                    </a:xfrm>
-                    <a:prstGeom prst="rect">
-                      <a:avLst/>
-                    </a:prstGeom>
-                  </pic:spPr>
-                </pic:pic>
-              </a:graphicData>
-            </a:graphic>
-          </wp:inline>
-        </w:drawing>
-      </w:r>
-    </w:p>
-    <w:p>
-      <w:pPr>
-        <w:rPr>
-          <w:rFonts w:cs="Mangal"/>
-          <w:szCs w:val="20"/>
-        </w:rPr>
-      </w:pPr>
-    </w:p>
-    <w:p>
-      <w:pPr>
-        <w:pStyle w:val="Paragrafoelenco"/>
-        <w:numPr>
-          <w:ilvl w:val="0"/>
-          <w:numId w:val="3"/>
-        </w:numPr>
-      </w:pPr>
-      <w:r>
-        <w:t>ELIMINAZIONE BOOKLIST</w:t>
-      </w:r>
-    </w:p>
-    <w:p>
-      <w:pPr>
-        <w:pStyle w:val="Paragrafoelenco"/>
-        <w:rPr>
-          <w:noProof/>
-        </w:rPr>
-      </w:pPr>
-      <w:r>
-        <w:rPr>
-          <w:noProof/>
-        </w:rPr>
-        <w:drawing>
-          <wp:inline distT="0" distB="0" distL="0" distR="0" wp14:anchorId="74622911" wp14:editId="314CD72A">
-            <wp:extent cx="6120130" cy="2312670"/>
-            <wp:effectExtent l="0" t="0" r="0" b="0"/>
-            <wp:docPr id="13" name="Immagine 13"/>
-            <wp:cNvGraphicFramePr>
-              <a:graphicFrameLocks xmlns:a="http://schemas.openxmlformats.org/drawingml/2006/main" noChangeAspect="1"/>
-            </wp:cNvGraphicFramePr>
-            <a:graphic xmlns:a="http://schemas.openxmlformats.org/drawingml/2006/main">
-              <a:graphicData uri="http://schemas.openxmlformats.org/drawingml/2006/picture">
-                <pic:pic xmlns:pic="http://schemas.openxmlformats.org/drawingml/2006/picture">
-                  <pic:nvPicPr>
-                    <pic:cNvPr id="13" name="Immagine 13"/>
-                    <pic:cNvPicPr/>
-                  </pic:nvPicPr>
-                  <pic:blipFill>
-                    <a:blip r:embed="rId20">
-                      <a:extLst>
-                        <a:ext uri="{28A0092B-C50C-407E-A947-70E740481C1C}">
-                          <a14:useLocalDpi xmlns:a14="http://schemas.microsoft.com/office/drawing/2010/main" val="0"/>
-                        </a:ext>
-                      </a:extLst>
-                    </a:blip>
-                    <a:stretch>
-                      <a:fillRect/>
-                    </a:stretch>
-                  </pic:blipFill>
-                  <pic:spPr>
-                    <a:xfrm>
-                      <a:off x="0" y="0"/>
-                      <a:ext cx="6120130" cy="2312670"/>
-                    </a:xfrm>
-                    <a:prstGeom prst="rect">
-                      <a:avLst/>
-                    </a:prstGeom>
-                  </pic:spPr>
-                </pic:pic>
-              </a:graphicData>
-            </a:graphic>
-          </wp:inline>
-        </w:drawing>
-      </w:r>
-    </w:p>
-    <w:p>
-      <w:pPr>
-        <w:rPr>
-          <w:rFonts w:cs="Mangal"/>
-          <w:noProof/>
-          <w:szCs w:val="20"/>
-        </w:rPr>
-      </w:pPr>
-    </w:p>
-    <w:p>
-      <w:pPr>
-        <w:rPr>
-          <w:rFonts w:cs="Mangal"/>
-          <w:noProof/>
-          <w:szCs w:val="20"/>
-        </w:rPr>
-      </w:pPr>
-    </w:p>
-    <w:p>
-      <w:pPr>
-        <w:rPr>
-          <w:rFonts w:cs="Mangal"/>
-          <w:noProof/>
-          <w:szCs w:val="20"/>
-        </w:rPr>
-      </w:pPr>
-    </w:p>
-    <w:p>
-      <w:pPr>
-        <w:rPr>
-          <w:rFonts w:cs="Mangal"/>
-          <w:noProof/>
-          <w:szCs w:val="20"/>
-        </w:rPr>
-      </w:pPr>
-    </w:p>
-    <w:p>
-      <w:pPr>
-        <w:rPr>
-          <w:rFonts w:cs="Mangal"/>
-          <w:noProof/>
-          <w:szCs w:val="20"/>
-        </w:rPr>
-      </w:pPr>
-    </w:p>
-    <w:p>
-      <w:pPr>
-        <w:rPr>
-          <w:rFonts w:cs="Mangal"/>
-          <w:noProof/>
-          <w:szCs w:val="20"/>
-        </w:rPr>
-      </w:pPr>
-    </w:p>
-    <w:p>
-      <w:pPr>
-        <w:rPr>
-          <w:rFonts w:cs="Mangal"/>
-          <w:noProof/>
-          <w:szCs w:val="20"/>
-        </w:rPr>
-      </w:pPr>
-    </w:p>
-    <w:p>
-      <w:pPr>
-        <w:rPr>
-          <w:rFonts w:cs="Mangal"/>
-          <w:noProof/>
-          <w:szCs w:val="20"/>
-        </w:rPr>
-      </w:pPr>
-    </w:p>
-    <w:p>
-      <w:pPr>
-        <w:pStyle w:val="Paragrafoelenco"/>
-        <w:numPr>
-          <w:ilvl w:val="0"/>
-          <w:numId w:val="3"/>
-        </w:numPr>
-      </w:pPr>
-      <w:r>
-        <w:t>INSERIMENTO NEL CARRELLO</w:t>
-      </w:r>
-    </w:p>
-    <w:p>
-      <w:pPr>
-        <w:pStyle w:val="Paragrafoelenco"/>
-      </w:pPr>
-      <w:r>
-        <w:rPr>
-          <w:noProof/>
-        </w:rPr>
-        <w:drawing>
-          <wp:inline distT="0" distB="0" distL="0" distR="0" wp14:anchorId="358FD64B" wp14:editId="7BEA332B">
-            <wp:extent cx="6120130" cy="2795270"/>
-            <wp:effectExtent l="0" t="0" r="0" b="5080"/>
-            <wp:docPr id="14" name="Immagine 14"/>
-            <wp:cNvGraphicFramePr>
-              <a:graphicFrameLocks xmlns:a="http://schemas.openxmlformats.org/drawingml/2006/main" noChangeAspect="1"/>
-            </wp:cNvGraphicFramePr>
-            <a:graphic xmlns:a="http://schemas.openxmlformats.org/drawingml/2006/main">
-              <a:graphicData uri="http://schemas.openxmlformats.org/drawingml/2006/picture">
-                <pic:pic xmlns:pic="http://schemas.openxmlformats.org/drawingml/2006/picture">
-                  <pic:nvPicPr>
-                    <pic:cNvPr id="14" name="Immagine 14"/>
-                    <pic:cNvPicPr/>
-                  </pic:nvPicPr>
-                  <pic:blipFill>
-                    <a:blip r:embed="rId21">
-                      <a:extLst>
-                        <a:ext uri="{28A0092B-C50C-407E-A947-70E740481C1C}">
-                          <a14:useLocalDpi xmlns:a14="http://schemas.microsoft.com/office/drawing/2010/main" val="0"/>
-                        </a:ext>
-                      </a:extLst>
-                    </a:blip>
-                    <a:stretch>
-                      <a:fillRect/>
-                    </a:stretch>
-                  </pic:blipFill>
-                  <pic:spPr>
-                    <a:xfrm>
-                      <a:off x="0" y="0"/>
-                      <a:ext cx="6120130" cy="2795270"/>
-                    </a:xfrm>
-                    <a:prstGeom prst="rect">
-                      <a:avLst/>
-                    </a:prstGeom>
-                  </pic:spPr>
-                </pic:pic>
-              </a:graphicData>
-            </a:graphic>
-          </wp:inline>
-        </w:drawing>
-      </w:r>
-    </w:p>
-    <w:p>
-      <w:pPr>
-        <w:rPr>
-          <w:rFonts w:cs="Mangal"/>
-          <w:szCs w:val="20"/>
-        </w:rPr>
-      </w:pPr>
-    </w:p>
-    <w:p>
-      <w:pPr>
-        <w:rPr>
-          <w:rFonts w:cs="Mangal"/>
-          <w:szCs w:val="20"/>
-        </w:rPr>
-      </w:pPr>
-    </w:p>
-    <w:p>
-      <w:pPr>
-        <w:rPr>
-          <w:rFonts w:cs="Mangal"/>
-          <w:szCs w:val="20"/>
-        </w:rPr>
-      </w:pPr>
-    </w:p>
-    <w:p>
-      <w:pPr>
-        <w:rPr>
-          <w:rFonts w:cs="Mangal"/>
-          <w:szCs w:val="20"/>
-        </w:rPr>
-      </w:pPr>
-    </w:p>
-    <w:p>
-      <w:pPr>
-        <w:rPr>
-          <w:rFonts w:cs="Mangal"/>
-          <w:szCs w:val="20"/>
-        </w:rPr>
-      </w:pPr>
-    </w:p>
-    <w:p>
-      <w:pPr>
-        <w:rPr>
-          <w:rFonts w:cs="Mangal"/>
-          <w:szCs w:val="20"/>
-        </w:rPr>
-      </w:pPr>
-    </w:p>
-    <w:p>
-      <w:pPr>
-        <w:rPr>
-          <w:rFonts w:cs="Mangal"/>
-          <w:szCs w:val="20"/>
-        </w:rPr>
-      </w:pPr>
-    </w:p>
-    <w:p>
-      <w:pPr>
-        <w:rPr>
-          <w:rFonts w:cs="Mangal"/>
-          <w:szCs w:val="20"/>
-        </w:rPr>
-      </w:pPr>
-    </w:p>
-    <w:p>
-      <w:pPr>
-        <w:rPr>
-          <w:rFonts w:cs="Mangal"/>
-          <w:szCs w:val="20"/>
-        </w:rPr>
-      </w:pPr>
-    </w:p>
-    <w:p>
-      <w:pPr>
-        <w:rPr>
-          <w:rFonts w:cs="Mangal"/>
-          <w:szCs w:val="20"/>
-        </w:rPr>
-      </w:pPr>
-    </w:p>
-    <w:p>
-      <w:pPr>
-        <w:rPr>
-          <w:rFonts w:cs="Mangal"/>
-          <w:szCs w:val="20"/>
-        </w:rPr>
-      </w:pPr>
-    </w:p>
-    <w:p>
-      <w:pPr>
-        <w:rPr>
-          <w:rFonts w:cs="Mangal"/>
-          <w:szCs w:val="20"/>
-        </w:rPr>
-      </w:pPr>
-    </w:p>
-    <w:p>
-      <w:pPr>
-        <w:rPr>
-          <w:rFonts w:cs="Mangal"/>
-          <w:szCs w:val="20"/>
-        </w:rPr>
-      </w:pPr>
-    </w:p>
-    <w:p>
-      <w:pPr>
-        <w:rPr>
-          <w:rFonts w:cs="Mangal"/>
-          <w:szCs w:val="20"/>
-        </w:rPr>
-      </w:pPr>
-    </w:p>
-    <w:p>
-      <w:pPr>
-        <w:rPr>
-          <w:rFonts w:cs="Mangal"/>
-          <w:szCs w:val="20"/>
-        </w:rPr>
-      </w:pPr>
-    </w:p>
-    <w:p>
-      <w:pPr>
-        <w:rPr>
-          <w:rFonts w:cs="Mangal"/>
-          <w:szCs w:val="20"/>
-        </w:rPr>
-      </w:pPr>
-    </w:p>
-    <w:p>
-      <w:pPr>
-        <w:rPr>
-          <w:rFonts w:cs="Mangal"/>
-          <w:szCs w:val="20"/>
-        </w:rPr>
-      </w:pPr>
-    </w:p>
-    <w:p>
-      <w:pPr>
-        <w:rPr>
-          <w:rFonts w:cs="Mangal"/>
-          <w:szCs w:val="20"/>
-        </w:rPr>
-      </w:pPr>
-    </w:p>
-    <w:p>
-      <w:pPr>
-        <w:rPr>
-          <w:rFonts w:cs="Mangal"/>
-          <w:szCs w:val="20"/>
-        </w:rPr>
-      </w:pPr>
-    </w:p>
-    <w:p>
-      <w:pPr>
-        <w:rPr>
-          <w:rFonts w:cs="Mangal"/>
-          <w:szCs w:val="20"/>
-        </w:rPr>
-      </w:pPr>
-    </w:p>
-    <w:p>
-      <w:pPr>
-        <w:rPr>
-          <w:rFonts w:cs="Mangal"/>
-          <w:szCs w:val="20"/>
-        </w:rPr>
-      </w:pPr>
-    </w:p>
-    <w:p>
-      <w:pPr>
-        <w:rPr>
-          <w:rFonts w:cs="Mangal"/>
-          <w:szCs w:val="20"/>
-        </w:rPr>
-      </w:pPr>
-    </w:p>
-    <w:p>
-      <w:pPr>
-        <w:rPr>
-          <w:rFonts w:cs="Mangal"/>
-          <w:szCs w:val="20"/>
-        </w:rPr>
-      </w:pPr>
-    </w:p>
-    <w:p>
-      <w:pPr>
-        <w:rPr>
-          <w:rFonts w:cs="Mangal"/>
-          <w:szCs w:val="20"/>
-        </w:rPr>
-      </w:pPr>
-    </w:p>
-    <w:p>
-      <w:pPr>
-        <w:rPr>
-          <w:rFonts w:cs="Mangal"/>
-          <w:szCs w:val="20"/>
-        </w:rPr>
-      </w:pPr>
-    </w:p>
-    <w:p>
-      <w:pPr>
-        <w:rPr>
-          <w:rFonts w:cs="Mangal"/>
-          <w:szCs w:val="20"/>
-        </w:rPr>
-      </w:pPr>
-    </w:p>
-    <w:p>
-      <w:pPr>
-        <w:rPr>
-          <w:rFonts w:cs="Mangal"/>
-          <w:szCs w:val="20"/>
-        </w:rPr>
-      </w:pPr>
-    </w:p>
-    <w:p>
-      <w:pPr>
-        <w:rPr>
-          <w:rFonts w:cs="Mangal"/>
-          <w:szCs w:val="20"/>
-        </w:rPr>
-      </w:pPr>
-    </w:p>
-    <w:p>
-      <w:pPr>
-        <w:rPr>
-          <w:rFonts w:cs="Mangal"/>
-          <w:szCs w:val="20"/>
-        </w:rPr>
-      </w:pPr>
-    </w:p>
-    <w:p>
-      <w:pPr>
-        <w:rPr>
-          <w:rFonts w:cs="Mangal"/>
-          <w:szCs w:val="20"/>
-        </w:rPr>
-      </w:pPr>
-    </w:p>
-    <w:p>
-      <w:pPr>
-        <w:rPr>
-          <w:rFonts w:cs="Mangal"/>
-          <w:szCs w:val="20"/>
-        </w:rPr>
-      </w:pPr>
-    </w:p>
-    <w:p>
-      <w:pPr>
-        <w:rPr>
-          <w:rFonts w:cs="Mangal"/>
-          <w:szCs w:val="20"/>
-        </w:rPr>
-      </w:pPr>
-    </w:p>
-    <w:p>
-      <w:pPr>
-        <w:rPr>
-          <w:rFonts w:cs="Mangal"/>
-          <w:szCs w:val="20"/>
-        </w:rPr>
-      </w:pPr>
-    </w:p>
-    <w:p>
-      <w:pPr>
-        <w:rPr>
-          <w:rFonts w:cs="Mangal"/>
-          <w:szCs w:val="20"/>
-        </w:rPr>
-      </w:pPr>
-    </w:p>
-    <w:p>
-      <w:pPr>
-        <w:rPr>
-          <w:rFonts w:cs="Mangal"/>
-          <w:szCs w:val="20"/>
-        </w:rPr>
-      </w:pPr>
-    </w:p>
-    <w:p>
-      <w:pPr>
-        <w:pStyle w:val="Paragrafoelenco"/>
-        <w:numPr>
-          <w:ilvl w:val="0"/>
-          <w:numId w:val="3"/>
-        </w:numPr>
-      </w:pPr>
-      <w:r>
-        <w:t>ACQUISTO</w:t>
-      </w:r>
-    </w:p>
-    <w:p>
-      <w:pPr>
-        <w:pStyle w:val="Paragrafoelenco"/>
-        <w:rPr>
-          <w:noProof/>
-        </w:rPr>
-      </w:pPr>
-      <w:r>
-        <w:rPr>
-          <w:noProof/>
-        </w:rPr>
-        <w:drawing>
-          <wp:inline distT="0" distB="0" distL="0" distR="0" wp14:anchorId="15842838" wp14:editId="78D3DBFF">
-            <wp:extent cx="6120130" cy="2807335"/>
-            <wp:effectExtent l="0" t="0" r="0" b="0"/>
-            <wp:docPr id="15" name="Immagine 15"/>
-            <wp:cNvGraphicFramePr>
-              <a:graphicFrameLocks xmlns:a="http://schemas.openxmlformats.org/drawingml/2006/main" noChangeAspect="1"/>
-            </wp:cNvGraphicFramePr>
-            <a:graphic xmlns:a="http://schemas.openxmlformats.org/drawingml/2006/main">
-              <a:graphicData uri="http://schemas.openxmlformats.org/drawingml/2006/picture">
-                <pic:pic xmlns:pic="http://schemas.openxmlformats.org/drawingml/2006/picture">
-                  <pic:nvPicPr>
-                    <pic:cNvPr id="15" name="Immagine 15"/>
-                    <pic:cNvPicPr/>
-                  </pic:nvPicPr>
-                  <pic:blipFill>
-                    <a:blip r:embed="rId22">
-                      <a:extLst>
-                        <a:ext uri="{28A0092B-C50C-407E-A947-70E740481C1C}">
-                          <a14:useLocalDpi xmlns:a14="http://schemas.microsoft.com/office/drawing/2010/main" val="0"/>
-                        </a:ext>
-                      </a:extLst>
-                    </a:blip>
-                    <a:stretch>
-                      <a:fillRect/>
-                    </a:stretch>
-                  </pic:blipFill>
-                  <pic:spPr>
-                    <a:xfrm>
-                      <a:off x="0" y="0"/>
-                      <a:ext cx="6120130" cy="2807335"/>
-                    </a:xfrm>
-                    <a:prstGeom prst="rect">
-                      <a:avLst/>
-                    </a:prstGeom>
-                  </pic:spPr>
-                </pic:pic>
-              </a:graphicData>
-            </a:graphic>
-          </wp:inline>
-        </w:drawing>
-      </w:r>
-    </w:p>
-    <w:p>
-      <w:pPr>
-        <w:rPr>
-          <w:rFonts w:cs="Mangal"/>
-          <w:noProof/>
-          <w:szCs w:val="20"/>
-        </w:rPr>
-      </w:pPr>
-    </w:p>
-    <w:p>
-      <w:pPr>
-        <w:ind w:firstLine="708"/>
-        <w:rPr>
-          <w:rFonts w:cs="Mangal"/>
-          <w:szCs w:val="20"/>
-        </w:rPr>
-      </w:pPr>
-      <w:r>
-        <w:rPr>
-          <w:noProof/>
-        </w:rPr>
-        <w:drawing>
-          <wp:inline distT="0" distB="0" distL="0" distR="0" wp14:anchorId="5A23CA08" wp14:editId="5A8BF2C5">
-            <wp:extent cx="6120130" cy="3050540"/>
-            <wp:effectExtent l="0" t="0" r="0" b="0"/>
-            <wp:docPr id="16" name="Immagine 16"/>
-            <wp:cNvGraphicFramePr>
-              <a:graphicFrameLocks xmlns:a="http://schemas.openxmlformats.org/drawingml/2006/main" noChangeAspect="1"/>
-            </wp:cNvGraphicFramePr>
-            <a:graphic xmlns:a="http://schemas.openxmlformats.org/drawingml/2006/main">
-              <a:graphicData uri="http://schemas.openxmlformats.org/drawingml/2006/picture">
-                <pic:pic xmlns:pic="http://schemas.openxmlformats.org/drawingml/2006/picture">
-                  <pic:nvPicPr>
-                    <pic:cNvPr id="16" name="Immagine 16"/>
-                    <pic:cNvPicPr/>
-                  </pic:nvPicPr>
-                  <pic:blipFill>
-                    <a:blip r:embed="rId23">
-                      <a:extLst>
-                        <a:ext uri="{28A0092B-C50C-407E-A947-70E740481C1C}">
-                          <a14:useLocalDpi xmlns:a14="http://schemas.microsoft.com/office/drawing/2010/main" val="0"/>
-                        </a:ext>
-                      </a:extLst>
-                    </a:blip>
-                    <a:stretch>
-                      <a:fillRect/>
-                    </a:stretch>
-                  </pic:blipFill>
-                  <pic:spPr>
-                    <a:xfrm>
-                      <a:off x="0" y="0"/>
-                      <a:ext cx="6120130" cy="3050540"/>
-                    </a:xfrm>
-                    <a:prstGeom prst="rect">
-                      <a:avLst/>
-                    </a:prstGeom>
-                  </pic:spPr>
-                </pic:pic>
-              </a:graphicData>
-            </a:graphic>
-          </wp:inline>
-        </w:drawing>
-      </w:r>
-    </w:p>
-    <w:p/>
-    <w:p>
-      <w:pPr>
-        <w:rPr>
-          <w:rFonts w:cs="Mangal"/>
-          <w:szCs w:val="20"/>
-        </w:rPr>
-      </w:pPr>
-    </w:p>
-    <w:p>
-      <w:pPr>
-        <w:pStyle w:val="Paragrafoelenco"/>
-        <w:numPr>
-          <w:ilvl w:val="0"/>
-          <w:numId w:val="3"/>
-        </w:numPr>
-      </w:pPr>
-      <w:r>
-        <w:t>ELIMINAZIONE UTENTE</w:t>
-      </w:r>
-    </w:p>
-    <w:p>
-      <w:pPr>
-        <w:pStyle w:val="Paragrafoelenco"/>
-      </w:pPr>
-      <w:r>
-        <w:rPr>
-          <w:noProof/>
-        </w:rPr>
-        <w:drawing>
-          <wp:inline distT="0" distB="0" distL="0" distR="0" wp14:anchorId="601C9058" wp14:editId="6691CE6F">
-            <wp:extent cx="6120130" cy="1988820"/>
-            <wp:effectExtent l="0" t="0" r="0" b="0"/>
-            <wp:docPr id="17" name="Immagine 17"/>
-            <wp:cNvGraphicFramePr>
-              <a:graphicFrameLocks xmlns:a="http://schemas.openxmlformats.org/drawingml/2006/main" noChangeAspect="1"/>
-            </wp:cNvGraphicFramePr>
-            <a:graphic xmlns:a="http://schemas.openxmlformats.org/drawingml/2006/main">
-              <a:graphicData uri="http://schemas.openxmlformats.org/drawingml/2006/picture">
-                <pic:pic xmlns:pic="http://schemas.openxmlformats.org/drawingml/2006/picture">
-                  <pic:nvPicPr>
-                    <pic:cNvPr id="17" name="Immagine 17"/>
-                    <pic:cNvPicPr/>
-                  </pic:nvPicPr>
-                  <pic:blipFill>
-                    <a:blip r:embed="rId24">
-                      <a:extLst>
-                        <a:ext uri="{28A0092B-C50C-407E-A947-70E740481C1C}">
-                          <a14:useLocalDpi xmlns:a14="http://schemas.microsoft.com/office/drawing/2010/main" val="0"/>
-                        </a:ext>
-                      </a:extLst>
-                    </a:blip>
-                    <a:stretch>
-                      <a:fillRect/>
-                    </a:stretch>
-                  </pic:blipFill>
-                  <pic:spPr>
-                    <a:xfrm>
-                      <a:off x="0" y="0"/>
-                      <a:ext cx="6120130" cy="1988820"/>
-                    </a:xfrm>
-                    <a:prstGeom prst="rect">
-                      <a:avLst/>
-                    </a:prstGeom>
-                  </pic:spPr>
-                </pic:pic>
-              </a:graphicData>
-            </a:graphic>
-          </wp:inline>
-        </w:drawing>
-      </w:r>
-    </w:p>
-    <w:p>
-      <w:pPr>
-        <w:rPr>
-          <w:rFonts w:cs="Mangal"/>
-          <w:szCs w:val="20"/>
-        </w:rPr>
-      </w:pPr>
-    </w:p>
-    <w:p>
-      <w:pPr>
-        <w:rPr>
-          <w:rFonts w:cs="Mangal"/>
-          <w:szCs w:val="20"/>
-        </w:rPr>
-      </w:pPr>
-    </w:p>
-    <w:p>
-      <w:pPr>
-        <w:pStyle w:val="Paragrafoelenco"/>
-        <w:numPr>
-          <w:ilvl w:val="0"/>
-          <w:numId w:val="3"/>
-        </w:numPr>
-      </w:pPr>
-      <w:r>
-        <w:t>SEGUIRE UTENTE</w:t>
-      </w:r>
-    </w:p>
-    <w:p>
-      <w:pPr>
-        <w:pStyle w:val="Paragrafoelenco"/>
-      </w:pPr>
-      <w:r>
-        <w:rPr>
-          <w:noProof/>
-        </w:rPr>
-        <w:drawing>
-          <wp:inline distT="0" distB="0" distL="0" distR="0" wp14:anchorId="7EE35135" wp14:editId="736CCF74">
-            <wp:extent cx="6120130" cy="2987040"/>
-            <wp:effectExtent l="0" t="0" r="0" b="3810"/>
-            <wp:docPr id="18" name="Immagine 18"/>
-            <wp:cNvGraphicFramePr>
-              <a:graphicFrameLocks xmlns:a="http://schemas.openxmlformats.org/drawingml/2006/main" noChangeAspect="1"/>
-            </wp:cNvGraphicFramePr>
-            <a:graphic xmlns:a="http://schemas.openxmlformats.org/drawingml/2006/main">
-              <a:graphicData uri="http://schemas.openxmlformats.org/drawingml/2006/picture">
-                <pic:pic xmlns:pic="http://schemas.openxmlformats.org/drawingml/2006/picture">
-                  <pic:nvPicPr>
-                    <pic:cNvPr id="18" name="Immagine 18"/>
-                    <pic:cNvPicPr/>
-                  </pic:nvPicPr>
-                  <pic:blipFill>
-                    <a:blip r:embed="rId25">
-                      <a:extLst>
-                        <a:ext uri="{28A0092B-C50C-407E-A947-70E740481C1C}">
-                          <a14:useLocalDpi xmlns:a14="http://schemas.microsoft.com/office/drawing/2010/main" val="0"/>
-                        </a:ext>
-                      </a:extLst>
-                    </a:blip>
-                    <a:stretch>
-                      <a:fillRect/>
-                    </a:stretch>
-                  </pic:blipFill>
-                  <pic:spPr>
-                    <a:xfrm>
-                      <a:off x="0" y="0"/>
-                      <a:ext cx="6120130" cy="2987040"/>
-                    </a:xfrm>
-                    <a:prstGeom prst="rect">
-                      <a:avLst/>
-                    </a:prstGeom>
-                  </pic:spPr>
-                </pic:pic>
-              </a:graphicData>
-            </a:graphic>
-          </wp:inline>
-        </w:drawing>
-      </w:r>
-    </w:p>
     <w:p>
       <w:pPr>
         <w:pStyle w:val="Paragrafoelenco"/>

</xml_diff>

<commit_message>
Eliminato cartella vecchia e piccole modifiche documenti
</commit_message>
<xml_diff>
--- a/Documenti/RAD/AnalisiRequisiti.docx
+++ b/Documenti/RAD/AnalisiRequisiti.docx
@@ -276,7 +276,7 @@
         </w:trPr>
         <w:tc>
           <w:tcPr>
-            <w:tcW w:w="6745" w:type="dxa"/>
+            <w:tcW w:w="6740" w:type="dxa"/>
             <w:tcBorders>
               <w:top w:val="single" w:sz="2" w:space="0" w:color="000000"/>
               <w:left w:val="single" w:sz="2" w:space="0" w:color="000000"/>
@@ -311,7 +311,7 @@
         </w:tc>
         <w:tc>
           <w:tcPr>
-            <w:tcW w:w="2892" w:type="dxa"/>
+            <w:tcW w:w="2890" w:type="dxa"/>
             <w:tcBorders>
               <w:top w:val="single" w:sz="2" w:space="0" w:color="000000"/>
               <w:left w:val="single" w:sz="2" w:space="0" w:color="000000"/>
@@ -351,7 +351,7 @@
         </w:trPr>
         <w:tc>
           <w:tcPr>
-            <w:tcW w:w="6745" w:type="dxa"/>
+            <w:tcW w:w="6740" w:type="dxa"/>
             <w:tcBorders>
               <w:top w:val="nil"/>
               <w:left w:val="single" w:sz="2" w:space="0" w:color="000000"/>
@@ -385,7 +385,7 @@
         </w:tc>
         <w:tc>
           <w:tcPr>
-            <w:tcW w:w="2892" w:type="dxa"/>
+            <w:tcW w:w="2890" w:type="dxa"/>
             <w:tcBorders>
               <w:top w:val="nil"/>
               <w:left w:val="single" w:sz="2" w:space="0" w:color="000000"/>
@@ -424,7 +424,7 @@
         </w:trPr>
         <w:tc>
           <w:tcPr>
-            <w:tcW w:w="6745" w:type="dxa"/>
+            <w:tcW w:w="6740" w:type="dxa"/>
             <w:tcBorders>
               <w:top w:val="nil"/>
               <w:left w:val="single" w:sz="2" w:space="0" w:color="000000"/>
@@ -458,7 +458,7 @@
         </w:tc>
         <w:tc>
           <w:tcPr>
-            <w:tcW w:w="2892" w:type="dxa"/>
+            <w:tcW w:w="2890" w:type="dxa"/>
             <w:tcBorders>
               <w:top w:val="nil"/>
               <w:left w:val="single" w:sz="2" w:space="0" w:color="000000"/>
@@ -500,7 +500,7 @@
         </w:trPr>
         <w:tc>
           <w:tcPr>
-            <w:tcW w:w="6745" w:type="dxa"/>
+            <w:tcW w:w="6740" w:type="dxa"/>
             <w:tcBorders>
               <w:top w:val="nil"/>
               <w:left w:val="single" w:sz="2" w:space="0" w:color="000000"/>
@@ -534,7 +534,7 @@
         </w:tc>
         <w:tc>
           <w:tcPr>
-            <w:tcW w:w="2892" w:type="dxa"/>
+            <w:tcW w:w="2890" w:type="dxa"/>
             <w:tcBorders>
               <w:top w:val="nil"/>
               <w:left w:val="single" w:sz="2" w:space="0" w:color="000000"/>
@@ -567,83 +567,16 @@
           </w:p>
         </w:tc>
       </w:tr>
-      <w:tr>
-        <w:trPr>
-          <w:trHeight w:val="230"/>
-        </w:trPr>
-        <w:tc>
-          <w:tcPr>
-            <w:tcW w:w="6745" w:type="dxa"/>
-            <w:tcBorders>
-              <w:top w:val="nil"/>
-              <w:left w:val="single" w:sz="2" w:space="0" w:color="000000"/>
-              <w:bottom w:val="single" w:sz="2" w:space="0" w:color="000000"/>
-              <w:right w:val="nil"/>
-            </w:tcBorders>
-            <w:tcMar>
-              <w:top w:w="55" w:type="dxa"/>
-              <w:left w:w="55" w:type="dxa"/>
-              <w:bottom w:w="55" w:type="dxa"/>
-              <w:right w:w="55" w:type="dxa"/>
-            </w:tcMar>
-            <w:hideMark/>
-          </w:tcPr>
-          <w:p>
-            <w:pPr>
-              <w:pStyle w:val="Contenutotabella"/>
-              <w:rPr>
-                <w:sz w:val="20"/>
-                <w:lang w:bidi="hi-IN"/>
-              </w:rPr>
-            </w:pPr>
-            <w:r>
-              <w:rPr>
-                <w:sz w:val="20"/>
-                <w:lang w:bidi="hi-IN"/>
-              </w:rPr>
-              <w:t>Russo Salvatore</w:t>
-            </w:r>
-          </w:p>
-        </w:tc>
-        <w:tc>
-          <w:tcPr>
-            <w:tcW w:w="2892" w:type="dxa"/>
-            <w:tcBorders>
-              <w:top w:val="nil"/>
-              <w:left w:val="single" w:sz="2" w:space="0" w:color="000000"/>
-              <w:bottom w:val="single" w:sz="2" w:space="0" w:color="000000"/>
-              <w:right w:val="single" w:sz="2" w:space="0" w:color="000000"/>
-            </w:tcBorders>
-            <w:tcMar>
-              <w:top w:w="55" w:type="dxa"/>
-              <w:left w:w="55" w:type="dxa"/>
-              <w:bottom w:w="55" w:type="dxa"/>
-              <w:right w:w="55" w:type="dxa"/>
-            </w:tcMar>
-            <w:hideMark/>
-          </w:tcPr>
-          <w:p>
-            <w:pPr>
-              <w:pStyle w:val="Contenutotabella"/>
-              <w:rPr>
-                <w:lang w:bidi="hi-IN"/>
-              </w:rPr>
-            </w:pPr>
-            <w:r>
-              <w:rPr>
-                <w:rFonts w:eastAsia="SimSun"/>
-                <w:color w:val="222222"/>
-                <w:sz w:val="20"/>
-                <w:szCs w:val="20"/>
-                <w:shd w:val="clear" w:color="auto" w:fill="FFFFFF"/>
-                <w:lang w:bidi="hi-IN"/>
-              </w:rPr>
-              <w:t>0512106098</w:t>
-            </w:r>
-          </w:p>
-        </w:tc>
-      </w:tr>
     </w:tbl>
+    <w:p>
+      <w:pPr>
+        <w:jc w:val="center"/>
+        <w:rPr>
+          <w:b/>
+          <w:sz w:val="20"/>
+        </w:rPr>
+      </w:pPr>
+    </w:p>
     <w:p>
       <w:pPr>
         <w:jc w:val="center"/>
@@ -2120,6 +2053,7 @@
         <w:jc w:val="center"/>
       </w:pPr>
       <w:r>
+        <w:lastRenderedPageBreak/>
         <w:t>Indice</w:t>
       </w:r>
     </w:p>
@@ -3793,6 +3727,7 @@
       </w:pPr>
       <w:bookmarkStart w:id="2" w:name="introduzione"/>
       <w:r>
+        <w:lastRenderedPageBreak/>
         <w:t>Introduzione</w:t>
       </w:r>
     </w:p>
@@ -4264,6 +4199,7 @@
           <w:sz w:val="22"/>
           <w:szCs w:val="22"/>
         </w:rPr>
+        <w:lastRenderedPageBreak/>
         <w:t>Una parte riguarda la messa in vendita e l’acquisto di libri, solitamente sponsorizzati da case editrici che forzano la presenza di libri da loro pubblicati affievolendo l’eterogeneità dei prodotti.</w:t>
       </w:r>
     </w:p>
@@ -4533,6 +4469,7 @@
         <w:pStyle w:val="Titolo5"/>
       </w:pPr>
       <w:r>
+        <w:lastRenderedPageBreak/>
         <w:t>Seguire utente</w:t>
       </w:r>
       <w:r>
@@ -4979,6 +4916,7 @@
       </w:pPr>
       <w:bookmarkStart w:id="14" w:name="g_prodotti"/>
       <w:r>
+        <w:lastRenderedPageBreak/>
         <w:t xml:space="preserve">3.2.2 Gestione </w:t>
       </w:r>
       <w:r>
@@ -5770,6 +5708,7 @@
       </w:pPr>
       <w:bookmarkStart w:id="20" w:name="affidabilità"/>
       <w:r>
+        <w:lastRenderedPageBreak/>
         <w:t>3.3.2 Affidabilità</w:t>
       </w:r>
     </w:p>
@@ -7112,6 +7051,7 @@
           <w:sz w:val="24"/>
           <w:szCs w:val="24"/>
         </w:rPr>
+        <w:lastRenderedPageBreak/>
         <w:t>SC</w:t>
       </w:r>
       <w:r>
@@ -7740,6 +7680,7 @@
         <w:rPr>
           <w:rFonts w:eastAsia="Noto Sans CJK SC"/>
         </w:rPr>
+        <w:lastRenderedPageBreak/>
         <w:t>Dopo aver aperto la pagina personale del libro, va a cliccare sul bottone “Aggiungi al carrello”, che la reindirizza alla pagina del carrello, in cui si trovano tutti i libri che ha intenzione di acquistare, ma che può comunque rimuovere grazie al pulsante “Rimuovi” (uno per ogni libro).</w:t>
       </w:r>
     </w:p>
@@ -9604,6 +9545,7 @@
         <w:rPr>
           <w:rFonts w:eastAsia="Calibri"/>
         </w:rPr>
+        <w:lastRenderedPageBreak/>
         <w:t>SC</w:t>
       </w:r>
       <w:r>
@@ -9776,6 +9718,7 @@
         <w:rPr>
           <w:noProof/>
         </w:rPr>
+        <w:lastRenderedPageBreak/>
         <w:drawing>
           <wp:inline distT="0" distB="0" distL="0" distR="0" wp14:anchorId="1B7BE8FF" wp14:editId="220D5E07">
             <wp:extent cx="6115050" cy="4114800"/>
@@ -9843,6 +9786,7 @@
         <w:rPr>
           <w:noProof/>
         </w:rPr>
+        <w:lastRenderedPageBreak/>
         <w:drawing>
           <wp:inline distT="0" distB="0" distL="0" distR="0" wp14:anchorId="060A542B" wp14:editId="2D479A49">
             <wp:extent cx="5545455" cy="9072245"/>
@@ -10943,6 +10887,7 @@
                 <w:rFonts w:ascii="Century Gothic" w:eastAsia="Century Gothic" w:hAnsi="Century Gothic" w:cs="Century Gothic"/>
                 <w:color w:val="000000"/>
               </w:rPr>
+              <w:lastRenderedPageBreak/>
               <w:t>3) L’utente viene autenticato.</w:t>
             </w:r>
           </w:p>
@@ -10987,6 +10932,7 @@
                 <w:rFonts w:ascii="Century Gothic" w:eastAsia="Century Gothic" w:hAnsi="Century Gothic" w:cs="Century Gothic"/>
                 <w:b/>
               </w:rPr>
+              <w:lastRenderedPageBreak/>
               <w:t>Exit condition:</w:t>
             </w:r>
           </w:p>
@@ -12150,6 +12096,7 @@
                 <w:rFonts w:ascii="Century Gothic" w:eastAsia="Century Gothic" w:hAnsi="Century Gothic" w:cs="Century Gothic"/>
                 <w:b/>
               </w:rPr>
+              <w:lastRenderedPageBreak/>
               <w:t>Eccezione:</w:t>
             </w:r>
           </w:p>
@@ -13580,6 +13527,7 @@
                 <w:rFonts w:ascii="Century Gothic" w:eastAsia="Century Gothic" w:hAnsi="Century Gothic" w:cs="Century Gothic"/>
                 <w:b/>
               </w:rPr>
+              <w:lastRenderedPageBreak/>
               <w:t xml:space="preserve">Partecipanti:    </w:t>
             </w:r>
             <w:r>
@@ -14817,6 +14765,7 @@
                 <w:rFonts w:ascii="Century Gothic" w:eastAsia="Century Gothic" w:hAnsi="Century Gothic" w:cs="Century Gothic"/>
                 <w:color w:val="000000"/>
               </w:rPr>
+              <w:lastRenderedPageBreak/>
               <w:t xml:space="preserve">3.1) L’utente elimina con un click sul bottone </w:t>
             </w:r>
             <w:r>
@@ -15020,6 +14969,7 @@
                 <w:rFonts w:ascii="Century Gothic" w:eastAsia="Century Gothic" w:hAnsi="Century Gothic" w:cs="Century Gothic"/>
                 <w:b/>
               </w:rPr>
+              <w:lastRenderedPageBreak/>
               <w:t>Exit condition:</w:t>
             </w:r>
           </w:p>
@@ -15867,6 +15817,7 @@
                 <w:rFonts w:ascii="Century Gothic" w:eastAsia="Century Gothic" w:hAnsi="Century Gothic" w:cs="Century Gothic"/>
                 <w:b/>
               </w:rPr>
+              <w:lastRenderedPageBreak/>
               <w:t>Entry condition:</w:t>
             </w:r>
           </w:p>
@@ -17220,6 +17171,7 @@
                 <w:rFonts w:ascii="Century Gothic" w:eastAsia="Century Gothic" w:hAnsi="Century Gothic" w:cs="Century Gothic"/>
                 <w:b/>
               </w:rPr>
+              <w:lastRenderedPageBreak/>
               <w:t>ID:</w:t>
             </w:r>
             <w:r>
@@ -19906,7 +19858,14 @@
               <w:rPr>
                 <w:rFonts w:ascii="Century Gothic" w:eastAsia="Century Gothic" w:hAnsi="Century Gothic" w:cs="Century Gothic"/>
               </w:rPr>
-              <w:t xml:space="preserve"> (se si tratta della segnalazione di violazione della policy del sistema da parte di un utente) oppure al </w:t>
+              <w:t xml:space="preserve"> (se si tratta della segnalazione di violazione della policy del sistema da parte di un </w:t>
+            </w:r>
+            <w:r>
+              <w:rPr>
+                <w:rFonts w:ascii="Century Gothic" w:eastAsia="Century Gothic" w:hAnsi="Century Gothic" w:cs="Century Gothic"/>
+              </w:rPr>
+              <w:lastRenderedPageBreak/>
+              <w:t xml:space="preserve">utente) oppure al </w:t>
             </w:r>
             <w:r>
               <w:rPr>
@@ -20650,6 +20609,7 @@
                 <w:rFonts w:ascii="Century Gothic" w:eastAsia="Century Gothic" w:hAnsi="Century Gothic" w:cs="Century Gothic"/>
                 <w:b/>
               </w:rPr>
+              <w:lastRenderedPageBreak/>
               <w:t>Eccezione:</w:t>
             </w:r>
           </w:p>
@@ -22142,6 +22102,7 @@
                 <w:rFonts w:ascii="Century Gothic" w:eastAsia="Century Gothic" w:hAnsi="Century Gothic" w:cs="Century Gothic"/>
                 <w:b/>
               </w:rPr>
+              <w:lastRenderedPageBreak/>
               <w:t>Entry condition:</w:t>
             </w:r>
           </w:p>
@@ -23631,6 +23592,7 @@
               <w:pStyle w:val="Stile"/>
             </w:pPr>
             <w:r>
+              <w:lastRenderedPageBreak/>
               <w:t>AddBookButton</w:t>
             </w:r>
           </w:p>
@@ -25013,6 +24975,7 @@
               <w:pStyle w:val="Stile"/>
             </w:pPr>
             <w:r>
+              <w:lastRenderedPageBreak/>
               <w:t>ReviewButton</w:t>
             </w:r>
           </w:p>
@@ -26348,6 +26311,7 @@
               <w:pStyle w:val="Stile"/>
             </w:pPr>
             <w:r>
+              <w:lastRenderedPageBreak/>
               <w:t>ConfirmModification</w:t>
             </w:r>
           </w:p>
@@ -27637,6 +27601,7 @@
               <w:pStyle w:val="Stile"/>
             </w:pPr>
             <w:r>
+              <w:lastRenderedPageBreak/>
               <w:t>Customer</w:t>
             </w:r>
           </w:p>
@@ -28982,6 +28947,7 @@
               <w:pStyle w:val="Stile"/>
             </w:pPr>
             <w:r>
+              <w:lastRenderedPageBreak/>
               <w:t>RemoveFromCartControl</w:t>
             </w:r>
           </w:p>
@@ -30024,6 +29990,7 @@
       </w:pPr>
       <w:bookmarkStart w:id="41" w:name="cd"/>
       <w:r>
+        <w:lastRenderedPageBreak/>
         <w:t xml:space="preserve">3.4.3.2 </w:t>
       </w:r>
       <w:r>
@@ -30178,6 +30145,7 @@
       </w:pPr>
       <w:bookmarkStart w:id="44" w:name="sd"/>
       <w:r>
+        <w:lastRenderedPageBreak/>
         <w:t xml:space="preserve">3.4.4.2 </w:t>
       </w:r>
       <w:r>
@@ -30401,6 +30369,7 @@
           <w:sz w:val="24"/>
           <w:szCs w:val="24"/>
         </w:rPr>
+        <w:lastRenderedPageBreak/>
         <w:t>SD</w:t>
       </w:r>
       <w:r>
@@ -30589,6 +30558,7 @@
           <w:sz w:val="24"/>
           <w:szCs w:val="24"/>
         </w:rPr>
+        <w:lastRenderedPageBreak/>
         <w:t>SD Registrazione_eccezione2</w:t>
       </w:r>
     </w:p>
@@ -30905,6 +30875,7 @@
           <w:sz w:val="24"/>
           <w:szCs w:val="24"/>
         </w:rPr>
+        <w:lastRenderedPageBreak/>
         <w:t>SD Acquisto</w:t>
       </w:r>
     </w:p>
@@ -31093,6 +31064,7 @@
           <w:sz w:val="24"/>
           <w:szCs w:val="24"/>
         </w:rPr>
+        <w:lastRenderedPageBreak/>
         <w:t>SD Creazione booklist</w:t>
       </w:r>
     </w:p>
@@ -31330,6 +31302,7 @@
           <w:sz w:val="24"/>
           <w:szCs w:val="24"/>
         </w:rPr>
+        <w:lastRenderedPageBreak/>
         <w:t xml:space="preserve">SD </w:t>
       </w:r>
       <w:r>
@@ -31485,6 +31458,7 @@
       </w:pPr>
       <w:bookmarkStart w:id="45" w:name="mockup"/>
       <w:r>
+        <w:lastRenderedPageBreak/>
         <w:t>3.4.5 Interfaccia Utente e Mock</w:t>
       </w:r>
       <w:r>
@@ -31812,6 +31786,7 @@
         <w:rPr>
           <w:lang w:val="en-US"/>
         </w:rPr>
+        <w:lastRenderedPageBreak/>
         <w:t>Catalogue</w:t>
       </w:r>
       <w:r>
@@ -31921,6 +31896,7 @@
         <w:rPr>
           <w:lang w:val="en-US"/>
         </w:rPr>
+        <w:lastRenderedPageBreak/>
         <w:t>Mock-up</w:t>
       </w:r>
     </w:p>
@@ -32032,6 +32008,7 @@
           <w:sz w:val="24"/>
           <w:szCs w:val="24"/>
         </w:rPr>
+        <w:lastRenderedPageBreak/>
         <w:t>Crea</w:t>
       </w:r>
       <w:r>
@@ -32142,6 +32119,7 @@
           <w:sz w:val="24"/>
           <w:szCs w:val="24"/>
         </w:rPr>
+        <w:lastRenderedPageBreak/>
         <w:t>Modifica</w:t>
       </w:r>
       <w:r>
@@ -32266,6 +32244,7 @@
           <w:sz w:val="24"/>
           <w:szCs w:val="24"/>
         </w:rPr>
+        <w:lastRenderedPageBreak/>
         <w:t>Modifica Booklist2</w:t>
       </w:r>
     </w:p>
@@ -32355,6 +32334,7 @@
           <w:sz w:val="24"/>
           <w:szCs w:val="24"/>
         </w:rPr>
+        <w:lastRenderedPageBreak/>
         <w:t>Eliminazione Booklist</w:t>
       </w:r>
     </w:p>
@@ -32444,6 +32424,7 @@
           <w:sz w:val="24"/>
           <w:szCs w:val="24"/>
         </w:rPr>
+        <w:lastRenderedPageBreak/>
         <w:t xml:space="preserve">Aggiungi </w:t>
       </w:r>
       <w:r>
@@ -32547,6 +32528,7 @@
           <w:sz w:val="24"/>
           <w:szCs w:val="24"/>
         </w:rPr>
+        <w:lastRenderedPageBreak/>
         <w:t>Elimina dai preferiti</w:t>
       </w:r>
     </w:p>
@@ -32636,6 +32618,7 @@
           <w:sz w:val="24"/>
           <w:szCs w:val="24"/>
         </w:rPr>
+        <w:lastRenderedPageBreak/>
         <w:t>Aggiungi al Carrello</w:t>
       </w:r>
     </w:p>
@@ -32700,6 +32683,7 @@
         <w:rPr>
           <w:noProof/>
         </w:rPr>
+        <w:lastRenderedPageBreak/>
         <w:drawing>
           <wp:inline distT="0" distB="0" distL="0" distR="0" wp14:anchorId="29F9AEE3" wp14:editId="0631F8D5">
             <wp:extent cx="6115685" cy="5596255"/>
@@ -32782,6 +32766,7 @@
           <w:sz w:val="24"/>
           <w:szCs w:val="24"/>
         </w:rPr>
+        <w:lastRenderedPageBreak/>
         <w:t>Elimina dal Carrello</w:t>
       </w:r>
     </w:p>
@@ -32847,6 +32832,7 @@
         <w:rPr>
           <w:noProof/>
         </w:rPr>
+        <w:lastRenderedPageBreak/>
         <w:drawing>
           <wp:inline distT="0" distB="0" distL="0" distR="0" wp14:anchorId="61A58A5D" wp14:editId="2EA1540F">
             <wp:extent cx="6115685" cy="5596255"/>
@@ -32929,6 +32915,7 @@
           <w:sz w:val="24"/>
           <w:szCs w:val="24"/>
         </w:rPr>
+        <w:lastRenderedPageBreak/>
         <w:t>Acquisto</w:t>
       </w:r>
     </w:p>
@@ -32994,6 +32981,7 @@
         <w:rPr>
           <w:noProof/>
         </w:rPr>
+        <w:lastRenderedPageBreak/>
         <w:drawing>
           <wp:inline distT="0" distB="0" distL="0" distR="0" wp14:anchorId="3F3F7E0B" wp14:editId="0261C051">
             <wp:extent cx="6120130" cy="5600700"/>
@@ -33069,6 +33057,7 @@
           <w:sz w:val="24"/>
           <w:szCs w:val="24"/>
         </w:rPr>
+        <w:lastRenderedPageBreak/>
         <w:t>Recensi</w:t>
       </w:r>
       <w:r>
@@ -33165,6 +33154,7 @@
           <w:sz w:val="24"/>
           <w:szCs w:val="24"/>
         </w:rPr>
+        <w:lastRenderedPageBreak/>
         <w:t>Segui Utente</w:t>
       </w:r>
     </w:p>
@@ -33254,6 +33244,7 @@
           <w:sz w:val="24"/>
           <w:szCs w:val="24"/>
         </w:rPr>
+        <w:lastRenderedPageBreak/>
         <w:t>Segui Booklist</w:t>
       </w:r>
     </w:p>
@@ -33319,6 +33310,7 @@
         <w:rPr>
           <w:noProof/>
         </w:rPr>
+        <w:lastRenderedPageBreak/>
         <w:drawing>
           <wp:inline distT="0" distB="0" distL="0" distR="0" wp14:anchorId="25FBA88B" wp14:editId="379DC382">
             <wp:extent cx="6115685" cy="5596255"/>
@@ -33401,6 +33393,7 @@
           <w:sz w:val="24"/>
           <w:szCs w:val="24"/>
         </w:rPr>
+        <w:lastRenderedPageBreak/>
         <w:t>Inserimento</w:t>
       </w:r>
       <w:r>
@@ -33503,6 +33496,7 @@
           <w:sz w:val="24"/>
           <w:szCs w:val="24"/>
         </w:rPr>
+        <w:lastRenderedPageBreak/>
         <w:t>Eliminazione libro</w:t>
       </w:r>
     </w:p>
@@ -33592,6 +33586,7 @@
           <w:sz w:val="24"/>
           <w:szCs w:val="24"/>
         </w:rPr>
+        <w:lastRenderedPageBreak/>
         <w:t xml:space="preserve">Modifica libro1 </w:t>
       </w:r>
     </w:p>
@@ -33681,6 +33676,7 @@
           <w:sz w:val="24"/>
           <w:szCs w:val="24"/>
         </w:rPr>
+        <w:lastRenderedPageBreak/>
         <w:t>Inserimento libro2 o modifica libro2</w:t>
       </w:r>
     </w:p>
@@ -33770,6 +33766,7 @@
           <w:sz w:val="24"/>
           <w:szCs w:val="24"/>
         </w:rPr>
+        <w:lastRenderedPageBreak/>
         <w:t>Eliminazione utente</w:t>
       </w:r>
     </w:p>
@@ -33937,6 +33934,7 @@
           <w:b/>
           <w:bCs/>
         </w:rPr>
+        <w:lastRenderedPageBreak/>
         <w:t>StateChart Diagram(SCD):</w:t>
       </w:r>
       <w:r>

</xml_diff>